<commit_message>
Ultimas modificaciones de la memoria. Imagenes
</commit_message>
<xml_diff>
--- a/DOCUMENTACION/docs27/Memoria/Modelado de Vivienda Virtual.docx
+++ b/DOCUMENTACION/docs27/Memoria/Modelado de Vivienda Virtual.docx
@@ -46,7 +46,13 @@
         <w:t xml:space="preserve">, </w:t>
       </w:r>
       <w:r>
-        <w:t>pintado y alicatado (texturización,  terminando con la decoración de la vivienda. Además se le aporta a la escena de una iluminación adecuada para alzar la sensación de realismo del mundo virtual.</w:t>
+        <w:t>pintado y alicatado (texturización,  terminando con la decorac</w:t>
+      </w:r>
+      <w:r>
+        <w:t>ión de la vivienda. Además se</w:t>
+      </w:r>
+      <w:r>
+        <w:t xml:space="preserve"> aporta a la escena de una iluminación adecuada para alzar la sensación de realismo del mundo virtual.</w:t>
       </w:r>
     </w:p>
     <w:p>
@@ -416,7 +422,13 @@
       </w:r>
       <w:r>
         <w:lastRenderedPageBreak/>
-        <w:t>la vivienda, no tendremos que especificar a que lado de la pared se trat</w:t>
+        <w:t xml:space="preserve">la vivienda, no tendremos que especificar </w:t>
+      </w:r>
+      <w:r>
+        <w:t>de</w:t>
+      </w:r>
+      <w:r>
+        <w:t xml:space="preserve"> que lado de la pared se trat</w:t>
       </w:r>
       <w:r>
         <w:t>a</w:t>
@@ -577,7 +589,13 @@
     </w:p>
     <w:p>
       <w:r>
-        <w:t>Se puede definir una pared con el conjunto de planos geométricos que lo conforman. Además la pared es visible ya que las normales de los planos geométricos que la forman señalan hacia el exterior de la pared. Así cualquier caja o cubo en 3ds es un conjunto de cuatro planos cuyas normales apuntan hacia el exterior de la propia caja. Se concluye también que el interior de cualquier caja o cubo en 3ds es hueco, no existiendo elementos macizos.</w:t>
+        <w:t xml:space="preserve">Se puede definir una pared con el conjunto de planos geométricos que lo conforman. Además la pared es visible ya que las normales de los planos geométricos que la forman señalan hacia el exterior de la pared. Así cualquier caja o cubo en 3ds es un conjunto de </w:t>
+      </w:r>
+      <w:r>
+        <w:t>seis</w:t>
+      </w:r>
+      <w:r>
+        <w:t xml:space="preserve"> planos cuyas normales apuntan hacia el exterior de la propia caja. Se concluye también que el interior de cualquier caja o cubo en 3ds es hueco, no existiendo elementos macizos.</w:t>
       </w:r>
     </w:p>
     <w:p>
@@ -1197,7 +1215,25 @@
     </w:p>
     <w:p>
       <w:r>
-        <w:t>A cada habitáculo creado se le incorpora un plano de suelo individual. De esta manera obtenemos las habitaciones de de la casa virtual. Situamos un plano por cada habitáculo para tener independizados los suelos de cada habitación de manera que la posterior texturización de los suelos  la podamos hacer de manera individualizada e independizada, pudiendo utilizar texturas diferentes para cada suelo de cada habitación.</w:t>
+        <w:t xml:space="preserve">A cada </w:t>
+      </w:r>
+      <w:r>
+        <w:t>habitación creada</w:t>
+      </w:r>
+      <w:r>
+        <w:t xml:space="preserve"> se le incorpora un plano de suelo individual. De esta manera obtenemos las habitaciones de de la casa virtual. Situamos un plano </w:t>
+      </w:r>
+      <w:r>
+        <w:t xml:space="preserve">de suelo </w:t>
+      </w:r>
+      <w:r>
+        <w:t>por cada habitáculo para tener independizados los suelos de cada habitación de manera que la posteri</w:t>
+      </w:r>
+      <w:r>
+        <w:t xml:space="preserve">or texturización de los suelos </w:t>
+      </w:r>
+      <w:r>
+        <w:t>la podamos hacer de manera individualizada e independizada, pudiendo utilizar texturas diferentes para cada suelo de cada habitación.</w:t>
       </w:r>
     </w:p>
     <w:p>
@@ -1530,7 +1566,6 @@
         <w:u w:val="none"/>
         <w:vertAlign w:val="baseline"/>
         <w:em w:val="none"/>
-        <w:lang/>
       </w:rPr>
     </w:lvl>
     <w:lvl w:ilvl="2">

</xml_diff>

<commit_message>
Se amplia la parte de techos y suelos
</commit_message>
<xml_diff>
--- a/DOCUMENTACION/docs27/Memoria/Modelado de Vivienda Virtual.docx
+++ b/DOCUMENTACION/docs27/Memoria/Modelado de Vivienda Virtual.docx
@@ -78,6 +78,7 @@
     </w:p>
     <w:p>
       <w:pPr>
+        <w:keepNext/>
         <w:jc w:val="center"/>
       </w:pPr>
       <w:r>
@@ -123,6 +124,34 @@
       </w:r>
     </w:p>
     <w:p>
+      <w:pPr>
+        <w:pStyle w:val="Epgrafe"/>
+        <w:jc w:val="center"/>
+      </w:pPr>
+      <w:r>
+        <w:t xml:space="preserve">Figura </w:t>
+      </w:r>
+      <w:fldSimple w:instr=" STYLEREF 1 \s ">
+        <w:r>
+          <w:rPr>
+            <w:noProof/>
+          </w:rPr>
+          <w:t>1</w:t>
+        </w:r>
+      </w:fldSimple>
+      <w:r>
+        <w:noBreakHyphen/>
+      </w:r>
+      <w:fldSimple w:instr=" SEQ Figura \* ARABIC \s 1 ">
+        <w:r>
+          <w:rPr>
+            <w:noProof/>
+          </w:rPr>
+          <w:t>1</w:t>
+        </w:r>
+      </w:fldSimple>
+    </w:p>
+    <w:p>
       <w:r>
         <w:t xml:space="preserve">Una vez decidido cómo va ser el entorno que se quiere modelar pasamos a la utilización de 3ds y comenzamos el modelado. Por tanto necesitamos situar nuestro plano de planta como guía para la confección del entorno virtual, para después ir levantando </w:t>
       </w:r>
@@ -213,6 +242,7 @@
     </w:p>
     <w:p>
       <w:pPr>
+        <w:keepNext/>
         <w:jc w:val="center"/>
       </w:pPr>
       <w:r>
@@ -269,6 +299,34 @@
       </w:r>
     </w:p>
     <w:p>
+      <w:pPr>
+        <w:pStyle w:val="Epgrafe"/>
+        <w:jc w:val="center"/>
+      </w:pPr>
+      <w:r>
+        <w:t xml:space="preserve">Figura </w:t>
+      </w:r>
+      <w:fldSimple w:instr=" STYLEREF 1 \s ">
+        <w:r>
+          <w:rPr>
+            <w:noProof/>
+          </w:rPr>
+          <w:t>1</w:t>
+        </w:r>
+      </w:fldSimple>
+      <w:r>
+        <w:noBreakHyphen/>
+      </w:r>
+      <w:fldSimple w:instr=" SEQ Figura \* ARABIC \s 1 ">
+        <w:r>
+          <w:rPr>
+            <w:noProof/>
+          </w:rPr>
+          <w:t>2</w:t>
+        </w:r>
+      </w:fldSimple>
+    </w:p>
+    <w:p>
       <w:r>
         <w:t xml:space="preserve">A continuación texturizamos el plano creado con la imagen del plano de arquitecto que se ha seleccionado para la creación de los recintos que conforman esta vivienda. Para ello </w:t>
       </w:r>
@@ -284,6 +342,7 @@
     </w:p>
     <w:p>
       <w:pPr>
+        <w:keepNext/>
         <w:jc w:val="center"/>
       </w:pPr>
       <w:r>
@@ -340,6 +399,34 @@
     </w:p>
     <w:p>
       <w:pPr>
+        <w:pStyle w:val="Epgrafe"/>
+        <w:jc w:val="center"/>
+      </w:pPr>
+      <w:r>
+        <w:t xml:space="preserve">Figura </w:t>
+      </w:r>
+      <w:fldSimple w:instr=" STYLEREF 1 \s ">
+        <w:r>
+          <w:rPr>
+            <w:noProof/>
+          </w:rPr>
+          <w:t>1</w:t>
+        </w:r>
+      </w:fldSimple>
+      <w:r>
+        <w:noBreakHyphen/>
+      </w:r>
+      <w:fldSimple w:instr=" SEQ Figura \* ARABIC \s 1 ">
+        <w:r>
+          <w:rPr>
+            <w:noProof/>
+          </w:rPr>
+          <w:t>3</w:t>
+        </w:r>
+      </w:fldSimple>
+    </w:p>
+    <w:p>
+      <w:pPr>
         <w:jc w:val="left"/>
       </w:pPr>
       <w:r>
@@ -412,17 +499,14 @@
     </w:p>
     <w:p>
       <w:r>
+        <w:lastRenderedPageBreak/>
         <w:t xml:space="preserve">Se crean recintos cerrados </w:t>
       </w:r>
       <w:r>
         <w:t xml:space="preserve">a modo de cajas abiertas (sin tapas) </w:t>
       </w:r>
       <w:r>
-        <w:t xml:space="preserve">por cada estancia de la vivienda, con el objetivo de independizar el modelado de cada una de las habitaciones. Así posteriormente a la hora de aislar estancias para aplicar texturas a cada una de las paredes de </w:t>
-      </w:r>
-      <w:r>
-        <w:lastRenderedPageBreak/>
-        <w:t xml:space="preserve">la vivienda, no tendremos que especificar </w:t>
+        <w:t xml:space="preserve">por cada estancia de la vivienda, con el objetivo de independizar el modelado de cada una de las habitaciones. Así posteriormente a la hora de aislar estancias para aplicar texturas a cada una de las paredes de la vivienda, no tendremos que especificar </w:t>
       </w:r>
       <w:r>
         <w:t>de</w:t>
@@ -459,6 +543,7 @@
     </w:p>
     <w:p>
       <w:pPr>
+        <w:keepNext/>
         <w:jc w:val="left"/>
       </w:pPr>
       <w:r>
@@ -521,7 +606,7 @@
           <wp:inline distT="0" distB="0" distL="0" distR="0">
             <wp:extent cx="811835" cy="2343955"/>
             <wp:effectExtent l="19050" t="0" r="7315" b="0"/>
-            <wp:docPr id="10" name="Imagen 5"/>
+            <wp:docPr id="3" name="Imagen 5"/>
             <wp:cNvGraphicFramePr>
               <a:graphicFrameLocks xmlns:a="http://schemas.openxmlformats.org/drawingml/2006/main" noChangeAspect="1"/>
             </wp:cNvGraphicFramePr>
@@ -565,6 +650,39 @@
       </w:r>
     </w:p>
     <w:p>
+      <w:pPr>
+        <w:pStyle w:val="Epgrafe"/>
+        <w:jc w:val="center"/>
+      </w:pPr>
+      <w:r>
+        <w:t xml:space="preserve">Figura </w:t>
+      </w:r>
+      <w:fldSimple w:instr=" STYLEREF 1 \s ">
+        <w:r>
+          <w:rPr>
+            <w:noProof/>
+          </w:rPr>
+          <w:t>1</w:t>
+        </w:r>
+      </w:fldSimple>
+      <w:r>
+        <w:noBreakHyphen/>
+      </w:r>
+      <w:fldSimple w:instr=" SEQ Figura \* ARABIC \s 1 ">
+        <w:r>
+          <w:rPr>
+            <w:noProof/>
+          </w:rPr>
+          <w:t>4</w:t>
+        </w:r>
+      </w:fldSimple>
+    </w:p>
+    <w:p>
+      <w:pPr>
+        <w:jc w:val="left"/>
+      </w:pPr>
+    </w:p>
+    <w:p>
       <w:r>
         <w:t xml:space="preserve">A la herramienta Wall que se ha utilizado se le pueden configurar una serie de </w:t>
       </w:r>
@@ -672,6 +790,7 @@
     </w:p>
     <w:p>
       <w:r>
+        <w:lastRenderedPageBreak/>
         <w:t>El primer paso que se ha de seguir para crear los vanos es crear cajas geométricas en la localización donde se sitúan puertas y ventanas. Se ha de realizar de manera que las cajas intersequen las paredes que ha de atravesar la puerta o ventana en cuestión.</w:t>
       </w:r>
     </w:p>
@@ -717,11 +836,7 @@
         <w:t xml:space="preserve">. </w:t>
       </w:r>
       <w:r>
-        <w:t xml:space="preserve">Con esta herramienta creamos cajas (boxes) en la escena y las vamos dimensionando con las dimensiones de los vanos, utilizando el </w:t>
-      </w:r>
-      <w:r>
-        <w:lastRenderedPageBreak/>
-        <w:t>transformador de escalado, y las desplazamos hasta la localización de puertas y ventanas, utilizando el transformador de desplazamiento. En la siguiente figura se muestra como las cajas creadas intersecan las paredes donde en el fu</w:t>
+        <w:t>Con esta herramienta creamos cajas (boxes) en la escena y las vamos dimensionando con las dimensiones de los vanos, utilizando el transformador de escalado, y las desplazamos hasta la localización de puertas y ventanas, utilizando el transformador de desplazamiento. En la siguiente figura se muestra como las cajas creadas intersecan las paredes donde en el fu</w:t>
       </w:r>
       <w:r>
         <w:t xml:space="preserve">turo se encontrarán las puertas (de color negro) </w:t>
@@ -740,6 +855,9 @@
       </w:r>
     </w:p>
     <w:p>
+      <w:pPr>
+        <w:keepNext/>
+      </w:pPr>
       <w:r>
         <w:rPr>
           <w:noProof/>
@@ -800,7 +918,7 @@
           <wp:inline distT="0" distB="0" distL="0" distR="0">
             <wp:extent cx="1111609" cy="1918952"/>
             <wp:effectExtent l="19050" t="0" r="0" b="0"/>
-            <wp:docPr id="13" name="Imagen 8"/>
+            <wp:docPr id="5" name="Imagen 8"/>
             <wp:cNvGraphicFramePr>
               <a:graphicFrameLocks xmlns:a="http://schemas.openxmlformats.org/drawingml/2006/main" noChangeAspect="1"/>
             </wp:cNvGraphicFramePr>
@@ -843,7 +961,34 @@
         </w:drawing>
       </w:r>
     </w:p>
-    <w:p/>
+    <w:p>
+      <w:pPr>
+        <w:pStyle w:val="Epgrafe"/>
+        <w:jc w:val="center"/>
+      </w:pPr>
+      <w:r>
+        <w:t xml:space="preserve">Figura </w:t>
+      </w:r>
+      <w:fldSimple w:instr=" STYLEREF 1 \s ">
+        <w:r>
+          <w:rPr>
+            <w:noProof/>
+          </w:rPr>
+          <w:t>1</w:t>
+        </w:r>
+      </w:fldSimple>
+      <w:r>
+        <w:noBreakHyphen/>
+      </w:r>
+      <w:fldSimple w:instr=" SEQ Figura \* ARABIC \s 1 ">
+        <w:r>
+          <w:rPr>
+            <w:noProof/>
+          </w:rPr>
+          <w:t>5</w:t>
+        </w:r>
+      </w:fldSimple>
+    </w:p>
     <w:p>
       <w:r>
         <w:t xml:space="preserve">El siguiente paso es realizar los vanos en si, pero antes se detalla el funcionamiento de los objetos booleanos.  </w:t>
@@ -1078,6 +1223,7 @@
         </w:numPr>
       </w:pPr>
       <w:r>
+        <w:lastRenderedPageBreak/>
         <w:t>En ese momento la caja es el operando B</w:t>
       </w:r>
       <w:r>
@@ -1104,13 +1250,8 @@
         <w:t>De esta forma</w:t>
       </w:r>
       <w:r>
-        <w:t xml:space="preserve">, donde antes se encontraban </w:t>
-      </w:r>
-      <w:proofErr w:type="gramStart"/>
-      <w:r>
-        <w:t>la</w:t>
-      </w:r>
-      <w:proofErr w:type="gramEnd"/>
+        <w:t>, donde antes se encontraban la</w:t>
+      </w:r>
       <w:r>
         <w:t xml:space="preserve"> cajas, ahora tenemos </w:t>
       </w:r>
@@ -1141,6 +1282,7 @@
     </w:p>
     <w:p>
       <w:pPr>
+        <w:keepNext/>
         <w:jc w:val="center"/>
       </w:pPr>
       <w:r>
@@ -1148,7 +1290,6 @@
           <w:noProof/>
           <w:lang w:eastAsia="es-ES"/>
         </w:rPr>
-        <w:lastRenderedPageBreak/>
         <w:drawing>
           <wp:inline distT="0" distB="0" distL="0" distR="0">
             <wp:extent cx="4977574" cy="2607972"/>
@@ -1196,6 +1337,34 @@
         </w:drawing>
       </w:r>
     </w:p>
+    <w:p>
+      <w:pPr>
+        <w:pStyle w:val="Epgrafe"/>
+        <w:jc w:val="center"/>
+      </w:pPr>
+      <w:r>
+        <w:t xml:space="preserve">Figura </w:t>
+      </w:r>
+      <w:fldSimple w:instr=" STYLEREF 1 \s ">
+        <w:r>
+          <w:rPr>
+            <w:noProof/>
+          </w:rPr>
+          <w:t>1</w:t>
+        </w:r>
+      </w:fldSimple>
+      <w:r>
+        <w:noBreakHyphen/>
+      </w:r>
+      <w:fldSimple w:instr=" SEQ Figura \* ARABIC \s 1 ">
+        <w:r>
+          <w:rPr>
+            <w:noProof/>
+          </w:rPr>
+          <w:t>6</w:t>
+        </w:r>
+      </w:fldSimple>
+    </w:p>
     <w:p/>
     <w:p>
       <w:pPr>
@@ -1210,41 +1379,242 @@
         <w:t xml:space="preserve"> </w:t>
       </w:r>
       <w:r>
-        <w:t>y tejado</w:t>
-      </w:r>
-    </w:p>
-    <w:p>
-      <w:r>
-        <w:t xml:space="preserve">A cada </w:t>
-      </w:r>
-      <w:r>
-        <w:t>habitación creada</w:t>
-      </w:r>
-      <w:r>
-        <w:t xml:space="preserve"> se le incorpora un plano de suelo individual. De esta manera obtenemos las habitaciones de de la casa virtual. Situamos un plano </w:t>
-      </w:r>
-      <w:r>
-        <w:t xml:space="preserve">de suelo </w:t>
-      </w:r>
-      <w:r>
-        <w:t>por cada habitáculo para tener independizados los suelos de cada habitación de manera que la posteri</w:t>
-      </w:r>
-      <w:r>
-        <w:t xml:space="preserve">or texturización de los suelos </w:t>
-      </w:r>
-      <w:r>
-        <w:t>la podamos hacer de manera individualizada e independizada, pudiendo utilizar texturas diferentes para cada suelo de cada habitación.</w:t>
+        <w:t>y techo</w:t>
+      </w:r>
+    </w:p>
+    <w:p>
+      <w:pPr>
+        <w:pStyle w:val="Ttulo3"/>
+      </w:pPr>
+      <w:r>
+        <w:t>Suelos</w:t>
+      </w:r>
+    </w:p>
+    <w:p>
+      <w:r>
+        <w:t>El siguiente paso en proceso de modelado puede asemejarse al enlosado de los recintos creados. Se trata de pavimentar cada uno de los habitáculos. Para esto situamos un plano de suelo por cada uno de ellos, de manera que los suelos queden independientes entre sí y a</w:t>
+      </w:r>
+      <w:r>
+        <w:t xml:space="preserve"> la hora de texturizar (pavimentar</w:t>
+      </w:r>
+      <w:r>
+        <w:t>)</w:t>
+      </w:r>
+      <w:r>
+        <w:t xml:space="preserve"> cada uno de ellos, lo podamos realizar de forma independiente, pudiendo escoger texturas de suelos distintas para cada una de las habitaciones.</w:t>
+      </w:r>
+    </w:p>
+    <w:p>
+      <w:r>
+        <w:t>En la siguiente imagen, ya hemos eliminado el plano de planta que servía de guía para levantar la vivienda y ya se ha situado un plano de suelo, por ahora en colores diferentes, en cada habitación.</w:t>
       </w:r>
     </w:p>
     <w:p>
       <w:pPr>
         <w:pStyle w:val="Prrafodelista"/>
       </w:pPr>
+      <w:r>
+        <w:t>FOTO DE VIVIENDA CON PLANOS DE SUELO</w:t>
+      </w:r>
+    </w:p>
+    <w:p>
+      <w:r>
+        <w:t xml:space="preserve">De nuevo, para crear los planos, escogemos la herramienta </w:t>
+      </w:r>
+      <w:proofErr w:type="spellStart"/>
+      <w:r>
+        <w:rPr>
+          <w:i/>
+        </w:rPr>
+        <w:t>PaneDe</w:t>
+      </w:r>
+      <w:r>
+        <w:rPr>
+          <w:i/>
+        </w:rPr>
+        <w:t>Comandos</w:t>
+      </w:r>
+      <w:proofErr w:type="spellEnd"/>
+      <w:r>
+        <w:rPr>
+          <w:i/>
+        </w:rPr>
+        <w:t xml:space="preserve"> </w:t>
+      </w:r>
+      <w:r>
+        <w:rPr>
+          <w:i/>
+        </w:rPr>
+        <w:t>/</w:t>
+      </w:r>
+      <w:proofErr w:type="spellStart"/>
+      <w:r>
+        <w:rPr>
+          <w:i/>
+        </w:rPr>
+        <w:t>Geometry</w:t>
+      </w:r>
+      <w:proofErr w:type="spellEnd"/>
+      <w:r>
+        <w:rPr>
+          <w:i/>
+        </w:rPr>
+        <w:t xml:space="preserve">/Standard </w:t>
+      </w:r>
+      <w:proofErr w:type="spellStart"/>
+      <w:r>
+        <w:rPr>
+          <w:i/>
+        </w:rPr>
+        <w:t>Primitives</w:t>
+      </w:r>
+      <w:proofErr w:type="spellEnd"/>
+      <w:r>
+        <w:rPr>
+          <w:i/>
+        </w:rPr>
+        <w:t>/</w:t>
+      </w:r>
+      <w:proofErr w:type="spellStart"/>
+      <w:r>
+        <w:rPr>
+          <w:i/>
+        </w:rPr>
+        <w:t>Plane</w:t>
+      </w:r>
+      <w:proofErr w:type="spellEnd"/>
+      <w:r>
+        <w:rPr>
+          <w:i/>
+        </w:rPr>
+        <w:t xml:space="preserve">, </w:t>
+      </w:r>
+      <w:r>
+        <w:t>con la que se construyen planos a gusto de diseñador, con las dimensiones que se crean oportunas.</w:t>
+      </w:r>
+    </w:p>
+    <w:p>
+      <w:pPr>
+        <w:pStyle w:val="Ttulo3"/>
+      </w:pPr>
+      <w:r>
+        <w:lastRenderedPageBreak/>
+        <w:t>Techos</w:t>
+      </w:r>
+    </w:p>
+    <w:p>
+      <w:r>
+        <w:t>Al final el individuo navegará por el interior de la vivienda, por tanto es conveniente proporcionar a la construcción de planos de techo, de forma que al “andar” por cada una de las habitaciones se tenga la sensación de hacerlo por un recinto perfectamente cerrado, asemejándose a una situación real de la manera más fiel posible.</w:t>
+      </w:r>
+    </w:p>
+    <w:p>
+      <w:r>
+        <w:t>Para crear el techo de la vivienda se crea un plano que ocupe toda la planta de la con</w:t>
+      </w:r>
+      <w:r>
+        <w:t xml:space="preserve">strucción, y se sitúa en el límite superior de las paredes que limitan las habitaciones. </w:t>
+      </w:r>
+      <w:r>
+        <w:t xml:space="preserve">De esta forma el techo de las habitaciones tiene las mismas </w:t>
+      </w:r>
+      <w:r>
+        <w:t xml:space="preserve">características. </w:t>
+      </w:r>
+    </w:p>
+    <w:p>
+      <w:r>
+        <w:t>El plano de techo de techo tiene dos peculiaridades de cabe resaltar:</w:t>
+      </w:r>
     </w:p>
     <w:p>
       <w:pPr>
         <w:pStyle w:val="Prrafodelista"/>
-      </w:pPr>
+        <w:numPr>
+          <w:ilvl w:val="0"/>
+          <w:numId w:val="3"/>
+        </w:numPr>
+      </w:pPr>
+      <w:r>
+        <w:t>El plano tiene que dejar pasar la luz exterior. Puntos de luz que posteriormente situaremos en el exterior de la vivienda y que ilumina la escena.</w:t>
+      </w:r>
+    </w:p>
+    <w:p>
+      <w:pPr>
+        <w:pStyle w:val="Prrafodelista"/>
+        <w:ind w:left="720"/>
+      </w:pPr>
+    </w:p>
+    <w:p>
+      <w:pPr>
+        <w:pStyle w:val="Prrafodelista"/>
+        <w:ind w:left="720"/>
+      </w:pPr>
+      <w:r>
+        <w:t xml:space="preserve">Como se ha comentado un plano no es más que una región bidimensional limitada por cuatro vértices. Esta región tiene una normal, perpendicular al plano, cuya dirección y sentido especifica hacia donde el plano es “visible”. Si orientamos la </w:t>
+      </w:r>
+      <w:proofErr w:type="spellStart"/>
+      <w:r>
+        <w:t>nomal</w:t>
+      </w:r>
+      <w:proofErr w:type="spellEnd"/>
+      <w:r>
+        <w:t xml:space="preserve"> hacia el interior de la vivienda, el plano será visible desde dentro de las habitaciones. Sin embargo, visto desde fuera de la vivienda el plano es transparente, dejando a su vez pasar la luz de los puntos de luz (soles) que posteriormente situaremos en el exterior de la vivienda y que iluminan el interior de la misma.</w:t>
+      </w:r>
+    </w:p>
+    <w:p>
+      <w:pPr>
+        <w:pStyle w:val="Prrafodelista"/>
+        <w:ind w:left="720"/>
+      </w:pPr>
+    </w:p>
+    <w:p>
+      <w:pPr>
+        <w:pStyle w:val="Prrafodelista"/>
+        <w:numPr>
+          <w:ilvl w:val="0"/>
+          <w:numId w:val="3"/>
+        </w:numPr>
+      </w:pPr>
+      <w:r>
+        <w:t>En el interior de la vivienda no hay puntos de luz, por tanto, el plano de techo visto desde dentro de la vivienda, que será el punto de vista habitual del espectador, no estará iluminado, apareciendo negro (sin luz), ya que los puntos de luz se sitúan (se detalla posteriormente) en el exterior como se ha comentado.</w:t>
+      </w:r>
+      <w:r>
+        <w:t xml:space="preserve"> Para este problema se plantean dos soluciones:</w:t>
+      </w:r>
+    </w:p>
+    <w:p>
+      <w:pPr>
+        <w:pStyle w:val="Prrafodelista"/>
+        <w:numPr>
+          <w:ilvl w:val="1"/>
+          <w:numId w:val="3"/>
+        </w:numPr>
+      </w:pPr>
+      <w:r>
+        <w:t>Proporcionar una luz propia al plano. Diseñándolo como un elemento que emite luz propia, elevando su luminiscencia, brillo, luz ambiente, etc.</w:t>
+      </w:r>
+    </w:p>
+    <w:p>
+      <w:pPr>
+        <w:pStyle w:val="Prrafodelista"/>
+        <w:numPr>
+          <w:ilvl w:val="1"/>
+          <w:numId w:val="3"/>
+        </w:numPr>
+      </w:pPr>
+      <w:r>
+        <w:t>Situando puntos de luz (soles) bajo la vivienda, de manera que se ilumine el techo desde “abajo”.</w:t>
+      </w:r>
+    </w:p>
+    <w:p>
+      <w:pPr>
+        <w:pStyle w:val="Prrafodelista"/>
+      </w:pPr>
+    </w:p>
+    <w:p>
+      <w:r>
+        <w:t>El tema de la iluminación se trata más adelante y en él, se detallarán en mayor medida la importancia que aporta una buena iluminación a una escena virtual para dotarla de mayor realismo.</w:t>
+      </w:r>
     </w:p>
     <w:p>
       <w:pPr>
@@ -1283,6 +1653,7 @@
       </w:pPr>
       <w:bookmarkStart w:id="6" w:name="_Toc228804631"/>
       <w:r>
+        <w:lastRenderedPageBreak/>
         <w:t>Ventanas</w:t>
       </w:r>
       <w:bookmarkEnd w:id="6"/>
@@ -1321,100 +1692,100 @@
       </w:pPr>
       <w:bookmarkStart w:id="8" w:name="_Toc228804634"/>
       <w:r>
+        <w:t>Texturización</w:t>
+      </w:r>
+      <w:bookmarkEnd w:id="8"/>
+      <w:r>
+        <w:t xml:space="preserve">  </w:t>
+      </w:r>
+    </w:p>
+    <w:p/>
+    <w:p>
+      <w:r>
+        <w:t>Texturización de paredes y suelos</w:t>
+      </w:r>
+    </w:p>
+    <w:p>
+      <w:r>
+        <w:t>Texturización de puertasTexturización de las ventanas</w:t>
+      </w:r>
+    </w:p>
+    <w:p/>
+    <w:p>
+      <w:pPr>
+        <w:pStyle w:val="Ttulo2"/>
+      </w:pPr>
+      <w:bookmarkStart w:id="9" w:name="_Toc228804635"/>
+      <w:r>
+        <w:t>Decoración interior</w:t>
+      </w:r>
+      <w:bookmarkEnd w:id="9"/>
+    </w:p>
+    <w:p>
+      <w:r>
+        <w:t>Descripción de los elementos de decoración para cada habitación.</w:t>
+      </w:r>
+    </w:p>
+    <w:p>
+      <w:r>
+        <w:t>Con el objetivo de realizar la escena lo más real posible.</w:t>
+      </w:r>
+    </w:p>
+    <w:p>
+      <w:r>
+        <w:t>Descarga desde sites gratuitos y licencia.</w:t>
+      </w:r>
+    </w:p>
+    <w:p>
+      <w:r>
+        <w:t>Explicar por qué no se ha decidido a implementar desde cero los objetos de decoración y sin embargo se han descargado desde Internet.</w:t>
+      </w:r>
+    </w:p>
+    <w:p>
+      <w:r>
+        <w:t>Al ser objetos descargados tienen un número de vértices y polígonos muy elevado. Explicar como se han optimizado los modelos para reducir el número de vértices y no sobrecargar la escena.</w:t>
+      </w:r>
+    </w:p>
+    <w:p>
+      <w:r>
+        <w:t>Re texturización de algunos elementos de decoración.</w:t>
+      </w:r>
+    </w:p>
+    <w:p>
+      <w:r>
+        <w:t>Objetos de decoración nuevos: cortinas, objetos con demasiados vértices que han sido necesarios re implementarlos con muchos menos vértices.</w:t>
+      </w:r>
+    </w:p>
+    <w:p>
+      <w:r>
+        <w:t>Objetos que se han utilizado:</w:t>
+      </w:r>
+    </w:p>
+    <w:p>
+      <w:r>
+        <w:t>Sanitarios de los baños: lavabo, bidet, bañera, váter, espejo.</w:t>
+      </w:r>
+    </w:p>
+    <w:p>
+      <w:r>
+        <w:t>Salón: Sofá, sillones, mesa y 4 sillas, televisión, marcos para cuadros, mesita, cortinas, mueble de la televisión con repisas.</w:t>
+      </w:r>
+    </w:p>
+    <w:p>
+      <w:r>
+        <w:t>Dormitorio: cama, cómoda.</w:t>
+      </w:r>
+    </w:p>
+    <w:p>
+      <w:r>
         <w:lastRenderedPageBreak/>
-        <w:t>Texturización</w:t>
-      </w:r>
-      <w:bookmarkEnd w:id="8"/>
-      <w:r>
-        <w:t xml:space="preserve">  </w:t>
-      </w:r>
-    </w:p>
-    <w:p/>
-    <w:p>
-      <w:r>
-        <w:t>Texturización de paredes y suelos</w:t>
-      </w:r>
-    </w:p>
-    <w:p>
-      <w:r>
-        <w:t>Texturización de puertasTexturización de las ventanas</w:t>
-      </w:r>
-    </w:p>
-    <w:p/>
+        <w:t>Terraza: baranda, columpio mecedora.</w:t>
+      </w:r>
+    </w:p>
     <w:p>
       <w:pPr>
         <w:pStyle w:val="Ttulo2"/>
       </w:pPr>
-      <w:bookmarkStart w:id="9" w:name="_Toc228804635"/>
-      <w:r>
-        <w:t>Decoración interior</w:t>
-      </w:r>
-      <w:bookmarkEnd w:id="9"/>
-    </w:p>
-    <w:p>
-      <w:r>
-        <w:t>Descripción de los elementos de decoración para cada habitación.</w:t>
-      </w:r>
-    </w:p>
-    <w:p>
-      <w:r>
-        <w:t>Con el objetivo de realizar la escena lo más real posible.</w:t>
-      </w:r>
-    </w:p>
-    <w:p>
-      <w:r>
-        <w:t>Descarga desde sites gratuitos y licencia.</w:t>
-      </w:r>
-    </w:p>
-    <w:p>
-      <w:r>
-        <w:t>Explicar por qué no se ha decidido a implementar desde cero los objetos de decoración y sin embargo se han descargado desde Internet.</w:t>
-      </w:r>
-    </w:p>
-    <w:p>
-      <w:r>
-        <w:t>Al ser objetos descargados tienen un número de vértices y polígonos muy elevado. Explicar como se han optimizado los modelos para reducir el número de vértices y no sobrecargar la escena.</w:t>
-      </w:r>
-    </w:p>
-    <w:p>
-      <w:r>
-        <w:t>Re texturización de algunos elementos de decoración.</w:t>
-      </w:r>
-    </w:p>
-    <w:p>
-      <w:r>
-        <w:t>Objetos de decoración nuevos: cortinas, objetos con demasiados vértices que han sido necesarios re implementarlos con muchos menos vértices.</w:t>
-      </w:r>
-    </w:p>
-    <w:p>
-      <w:r>
-        <w:t>Objetos que se han utilizado:</w:t>
-      </w:r>
-    </w:p>
-    <w:p>
-      <w:r>
-        <w:t>Sanitarios de los baños: lavabo, bidet, bañera, váter, espejo.</w:t>
-      </w:r>
-    </w:p>
-    <w:p>
-      <w:r>
-        <w:t>Salón: Sofá, sillones, mesa y 4 sillas, televisión, marcos para cuadros, mesita, cortinas, mueble de la televisión con repisas.</w:t>
-      </w:r>
-    </w:p>
-    <w:p>
-      <w:r>
-        <w:t>Dormitorio: cama, cómoda.</w:t>
-      </w:r>
-    </w:p>
-    <w:p>
-      <w:r>
-        <w:t>Terraza: baranda, columpio mecedora.</w:t>
-      </w:r>
-    </w:p>
-    <w:p>
-      <w:pPr>
-        <w:pStyle w:val="Ttulo2"/>
-      </w:pPr>
       <w:bookmarkStart w:id="10" w:name="_Toc228804633"/>
       <w:r>
         <w:t>Iluminación de la escena</w:t>
@@ -1423,13 +1794,8 @@
     </w:p>
     <w:p>
       <w:r>
-        <w:t>Número y disposición de los puntos de luz. Por que se ha realizado de la manera escogida</w:t>
-      </w:r>
-      <w:proofErr w:type="gramStart"/>
-      <w:r>
-        <w:t>?</w:t>
-      </w:r>
-      <w:proofErr w:type="gramEnd"/>
+        <w:t>Número y disposición de los puntos de luz. Por que se ha realizado de la manera escogida?</w:t>
+      </w:r>
     </w:p>
     <w:p>
       <w:r>
@@ -1438,7 +1804,6 @@
     </w:p>
     <w:p>
       <w:r>
-        <w:lastRenderedPageBreak/>
         <w:t>Describir los tipos de luces de 3dStudio válidos para la exportación a WRML.</w:t>
       </w:r>
     </w:p>
@@ -1455,13 +1820,8 @@
         <w:t>Plano de techo</w:t>
       </w:r>
       <w:r>
-        <w:t xml:space="preserve"> de manera que dejar pasar la luz de los puntos de luz hacia el interior y que desde dentro se siga viendo el techo y no el cielo</w:t>
-      </w:r>
-      <w:proofErr w:type="gramStart"/>
-      <w:r>
-        <w:t>!!!!!.</w:t>
-      </w:r>
-      <w:proofErr w:type="gramEnd"/>
+        <w:t xml:space="preserve"> de manera que dejar pasar la luz de los puntos de luz hacia el interior y que desde dentro se siga viendo el techo y no el cielo!!!!!.</w:t>
+      </w:r>
     </w:p>
     <w:p/>
     <w:p>
@@ -1640,6 +2000,95 @@
     </w:lvl>
   </w:abstractNum>
   <w:abstractNum w:abstractNumId="1">
+    <w:nsid w:val="62C60652"/>
+    <w:multiLevelType w:val="hybridMultilevel"/>
+    <w:tmpl w:val="118C90F4"/>
+    <w:lvl w:ilvl="0" w:tplc="0C0A000F">
+      <w:start w:val="1"/>
+      <w:numFmt w:val="decimal"/>
+      <w:lvlText w:val="%1."/>
+      <w:lvlJc w:val="left"/>
+      <w:pPr>
+        <w:ind w:left="720" w:hanging="360"/>
+      </w:pPr>
+      <w:rPr>
+        <w:rFonts w:hint="default"/>
+      </w:rPr>
+    </w:lvl>
+    <w:lvl w:ilvl="1" w:tplc="0C0A0019">
+      <w:start w:val="1"/>
+      <w:numFmt w:val="lowerLetter"/>
+      <w:lvlText w:val="%2."/>
+      <w:lvlJc w:val="left"/>
+      <w:pPr>
+        <w:ind w:left="1440" w:hanging="360"/>
+      </w:pPr>
+    </w:lvl>
+    <w:lvl w:ilvl="2" w:tplc="0C0A001B" w:tentative="1">
+      <w:start w:val="1"/>
+      <w:numFmt w:val="lowerRoman"/>
+      <w:lvlText w:val="%3."/>
+      <w:lvlJc w:val="right"/>
+      <w:pPr>
+        <w:ind w:left="2160" w:hanging="180"/>
+      </w:pPr>
+    </w:lvl>
+    <w:lvl w:ilvl="3" w:tplc="0C0A000F" w:tentative="1">
+      <w:start w:val="1"/>
+      <w:numFmt w:val="decimal"/>
+      <w:lvlText w:val="%4."/>
+      <w:lvlJc w:val="left"/>
+      <w:pPr>
+        <w:ind w:left="2880" w:hanging="360"/>
+      </w:pPr>
+    </w:lvl>
+    <w:lvl w:ilvl="4" w:tplc="0C0A0019" w:tentative="1">
+      <w:start w:val="1"/>
+      <w:numFmt w:val="lowerLetter"/>
+      <w:lvlText w:val="%5."/>
+      <w:lvlJc w:val="left"/>
+      <w:pPr>
+        <w:ind w:left="3600" w:hanging="360"/>
+      </w:pPr>
+    </w:lvl>
+    <w:lvl w:ilvl="5" w:tplc="0C0A001B" w:tentative="1">
+      <w:start w:val="1"/>
+      <w:numFmt w:val="lowerRoman"/>
+      <w:lvlText w:val="%6."/>
+      <w:lvlJc w:val="right"/>
+      <w:pPr>
+        <w:ind w:left="4320" w:hanging="180"/>
+      </w:pPr>
+    </w:lvl>
+    <w:lvl w:ilvl="6" w:tplc="0C0A000F" w:tentative="1">
+      <w:start w:val="1"/>
+      <w:numFmt w:val="decimal"/>
+      <w:lvlText w:val="%7."/>
+      <w:lvlJc w:val="left"/>
+      <w:pPr>
+        <w:ind w:left="5040" w:hanging="360"/>
+      </w:pPr>
+    </w:lvl>
+    <w:lvl w:ilvl="7" w:tplc="0C0A0019" w:tentative="1">
+      <w:start w:val="1"/>
+      <w:numFmt w:val="lowerLetter"/>
+      <w:lvlText w:val="%8."/>
+      <w:lvlJc w:val="left"/>
+      <w:pPr>
+        <w:ind w:left="5760" w:hanging="360"/>
+      </w:pPr>
+    </w:lvl>
+    <w:lvl w:ilvl="8" w:tplc="0C0A001B" w:tentative="1">
+      <w:start w:val="1"/>
+      <w:numFmt w:val="lowerRoman"/>
+      <w:lvlText w:val="%9."/>
+      <w:lvlJc w:val="right"/>
+      <w:pPr>
+        <w:ind w:left="6480" w:hanging="180"/>
+      </w:pPr>
+    </w:lvl>
+  </w:abstractNum>
+  <w:abstractNum w:abstractNumId="2">
     <w:nsid w:val="70C33E92"/>
     <w:multiLevelType w:val="hybridMultilevel"/>
     <w:tmpl w:val="044AE0D2"/>
@@ -1732,6 +2181,9 @@
     <w:abstractNumId w:val="0"/>
   </w:num>
   <w:num w:numId="2">
+    <w:abstractNumId w:val="2"/>
+  </w:num>
+  <w:num w:numId="3">
     <w:abstractNumId w:val="1"/>
   </w:num>
 </w:numbering>
@@ -2344,6 +2796,25 @@
       <w:szCs w:val="16"/>
     </w:rPr>
   </w:style>
+  <w:style w:type="paragraph" w:styleId="Epgrafe">
+    <w:name w:val="caption"/>
+    <w:basedOn w:val="Normal"/>
+    <w:next w:val="Normal"/>
+    <w:uiPriority w:val="35"/>
+    <w:unhideWhenUsed/>
+    <w:qFormat/>
+    <w:rsid w:val="00975AC7"/>
+    <w:pPr>
+      <w:spacing w:line="240" w:lineRule="auto"/>
+    </w:pPr>
+    <w:rPr>
+      <w:b/>
+      <w:bCs/>
+      <w:color w:val="4F81BD" w:themeColor="accent1"/>
+      <w:sz w:val="18"/>
+      <w:szCs w:val="18"/>
+    </w:rPr>
+  </w:style>
 </w:styles>
 </file>
 

</xml_diff>

<commit_message>
Doc Simulador de vuelo
</commit_message>
<xml_diff>
--- a/DOCUMENTACION/docs27/Memoria/Modelado de Vivienda Virtual.docx
+++ b/DOCUMENTACION/docs27/Memoria/Modelado de Vivienda Virtual.docx
@@ -73,15 +73,7 @@
         <w:t xml:space="preserve"> de las que consta la vivienda. </w:t>
       </w:r>
       <w:r>
-        <w:t xml:space="preserve"> El plano siguiente es que se ha escogido para este </w:t>
-      </w:r>
-      <w:proofErr w:type="gramStart"/>
-      <w:r>
-        <w:t>proyecto</w:t>
-      </w:r>
-      <w:proofErr w:type="gramEnd"/>
-      <w:r>
-        <w:t>.</w:t>
+        <w:t xml:space="preserve"> El plano siguiente es que se ha escogido para este proyecto.</w:t>
       </w:r>
     </w:p>
     <w:p>
@@ -1980,13 +1972,8 @@
       </w:r>
     </w:p>
     <w:p>
-      <w:proofErr w:type="spellStart"/>
-      <w:r>
-        <w:t>Texturización</w:t>
-      </w:r>
-      <w:proofErr w:type="spellEnd"/>
-      <w:r>
-        <w:t xml:space="preserve"> de puertas</w:t>
+      <w:r>
+        <w:t>Texturización de puertas</w:t>
       </w:r>
     </w:p>
     <w:p>
@@ -2077,6 +2064,90 @@
       <w:bookmarkEnd w:id="10"/>
     </w:p>
     <w:p>
+      <w:pPr>
+        <w:autoSpaceDE w:val="0"/>
+        <w:autoSpaceDN w:val="0"/>
+        <w:adjustRightInd w:val="0"/>
+        <w:spacing w:after="0" w:line="240" w:lineRule="auto"/>
+        <w:jc w:val="left"/>
+      </w:pPr>
+      <w:r>
+        <w:t>La luz es la responsable de que veamos el mundo, que apreciemos sus formas y colores,</w:t>
+      </w:r>
+      <w:r>
+        <w:t xml:space="preserve"> </w:t>
+      </w:r>
+      <w:r>
+        <w:t>sombras y volúmenes, al igual que en la vida real la iluminación es un factor fundamental en la</w:t>
+      </w:r>
+      <w:r>
+        <w:t xml:space="preserve"> </w:t>
+      </w:r>
+      <w:r>
+        <w:t>construcción de escenas de gran impacto visual en el mundo del 3D, por ello el desarrollador</w:t>
+      </w:r>
+      <w:r>
+        <w:t xml:space="preserve">  </w:t>
+      </w:r>
+      <w:r>
+        <w:t>debe contar con conocimientos sólidos en este aspecto.</w:t>
+      </w:r>
+    </w:p>
+    <w:p>
+      <w:pPr>
+        <w:autoSpaceDE w:val="0"/>
+        <w:autoSpaceDN w:val="0"/>
+        <w:adjustRightInd w:val="0"/>
+        <w:spacing w:after="0" w:line="240" w:lineRule="auto"/>
+        <w:jc w:val="left"/>
+      </w:pPr>
+    </w:p>
+    <w:p>
+      <w:pPr>
+        <w:autoSpaceDE w:val="0"/>
+        <w:autoSpaceDN w:val="0"/>
+        <w:adjustRightInd w:val="0"/>
+        <w:spacing w:after="0" w:line="240" w:lineRule="auto"/>
+        <w:jc w:val="left"/>
+      </w:pPr>
+      <w:r>
+        <w:t>3D Studio Max provee al desarrollador de las últimas herramientas y tecnologías en esta área,</w:t>
+      </w:r>
+      <w:r>
+        <w:t xml:space="preserve"> </w:t>
+      </w:r>
+      <w:r>
+        <w:t>obteniéndose producto final de altísimo nivel.</w:t>
+      </w:r>
+    </w:p>
+    <w:p>
+      <w:pPr>
+        <w:autoSpaceDE w:val="0"/>
+        <w:autoSpaceDN w:val="0"/>
+        <w:adjustRightInd w:val="0"/>
+        <w:spacing w:after="0" w:line="240" w:lineRule="auto"/>
+        <w:jc w:val="left"/>
+      </w:pPr>
+    </w:p>
+    <w:p>
+      <w:pPr>
+        <w:autoSpaceDE w:val="0"/>
+        <w:autoSpaceDN w:val="0"/>
+        <w:adjustRightInd w:val="0"/>
+        <w:spacing w:after="0" w:line="240" w:lineRule="auto"/>
+        <w:jc w:val="left"/>
+      </w:pPr>
+    </w:p>
+    <w:p>
+      <w:pPr>
+        <w:autoSpaceDE w:val="0"/>
+        <w:autoSpaceDN w:val="0"/>
+        <w:adjustRightInd w:val="0"/>
+        <w:spacing w:after="0" w:line="240" w:lineRule="auto"/>
+        <w:jc w:val="left"/>
+      </w:pPr>
+    </w:p>
+    <w:p>
       <w:r>
         <w:t>Número y disposición de los puntos de luz. Por que se ha realizado de la manera escogida</w:t>
       </w:r>
@@ -2134,7 +2205,6 @@
       </w:pPr>
       <w:bookmarkStart w:id="12" w:name="_Toc228804637"/>
       <w:r>
-        <w:lastRenderedPageBreak/>
         <w:t>Sensores de proximidad</w:t>
       </w:r>
       <w:bookmarkEnd w:id="12"/>

</xml_diff>